<commit_message>
Add "Contact support" and EULA menu items For contact support, user will need to login Google account.
</commit_message>
<xml_diff>
--- a/SimpleRPNCalc_design_spec.docx
+++ b/SimpleRPNCalc_design_spec.docx
@@ -115,51 +115,11 @@
       </w:pPr>
       <w:r>
         <w:rPr/>
-        <w:t xml:space="preserve">Another calculator </w:t>
-      </w:r>
-      <w:r>
-        <w:rPr/>
-        <w:t>app</w:t>
-      </w:r>
-      <w:r>
-        <w:rPr/>
-        <w:t xml:space="preserve">?  You asked.  There are hundreds if not thousands of calculator </w:t>
-      </w:r>
-      <w:r>
-        <w:rPr/>
-        <w:t xml:space="preserve">apps </w:t>
-      </w:r>
-      <w:r>
-        <w:rPr/>
-        <w:t xml:space="preserve">on Google Play Store.  </w:t>
-      </w:r>
-      <w:r>
-        <w:rPr/>
-        <w:t xml:space="preserve">Simple RPN Calculator app is </w:t>
-      </w:r>
-      <w:r>
-        <w:rPr/>
-        <w:t xml:space="preserve">different.  It </w:t>
-      </w:r>
-      <w:r>
-        <w:rPr/>
-        <w:t xml:space="preserve">uses Reverse Polish </w:t>
-      </w:r>
-      <w:r>
-        <w:rPr/>
-        <w:t>N</w:t>
-      </w:r>
-      <w:r>
-        <w:rPr/>
-        <w:t xml:space="preserve">otation </w:t>
-      </w:r>
-      <w:r>
-        <w:rPr/>
-        <w:t>(RPN).  It</w:t>
-      </w:r>
-      <w:r>
-        <w:rPr/>
-        <w:t xml:space="preserve"> provides many advantages over typical calculator</w:t>
+        <w:t xml:space="preserve">Another calculator app?  You asked.  There are hundreds if not thousands of calculator apps on Google Play Store.  Simple RPN Calculator app is different.  It uses Reverse Polish Notation (RPN).  It provides many advantages over typical calculators.  There are not many RPN calculators on Google Play Store.  Of those, many requires internet, contact, location, etc. permissions.  Why?  Simple RPN Calculator protects your privacy.  It does not require any permissions to operate; </w:t>
+      </w:r>
+      <w:r>
+        <w:rPr/>
+        <w:t>except when user request</w:t>
       </w:r>
       <w:r>
         <w:rPr/>
@@ -167,15 +127,11 @@
       </w:r>
       <w:r>
         <w:rPr/>
-        <w:t xml:space="preserve">.  </w:t>
-      </w:r>
-      <w:r>
-        <w:rPr/>
-        <w:t xml:space="preserve">There are not many RPN calculators on Google Play Store.  </w:t>
-      </w:r>
-      <w:r>
-        <w:rPr/>
-        <w:t>Of those, many requires internet, contact, location, etc. permissions.  Why?  Simple RPN Calculator protects your privacy.  It does not require any permissions to operate.</w:t>
+        <w:t xml:space="preserve"> support.  </w:t>
+      </w:r>
+      <w:r>
+        <w:rPr/>
+        <w:t>User must sign into Google account to request support.</w:t>
       </w:r>
     </w:p>
     <w:p>
@@ -210,31 +166,7 @@
       </w:pPr>
       <w:r>
         <w:rPr/>
-        <w:t xml:space="preserve">This purpose of this app is provide users a better way to calculate </w:t>
-      </w:r>
-      <w:r>
-        <w:rPr/>
-        <w:t>a</w:t>
-      </w:r>
-      <w:r>
-        <w:rPr/>
-        <w:t>lgebraic</w:t>
-      </w:r>
-      <w:r>
-        <w:rPr/>
-        <w:t xml:space="preserve"> </w:t>
-      </w:r>
-      <w:r>
-        <w:rPr/>
-        <w:t>equations</w:t>
-      </w:r>
-      <w:r>
-        <w:rPr/>
-        <w:t xml:space="preserve">.  </w:t>
-      </w:r>
-      <w:r>
-        <w:rPr/>
-        <w:t>It has a stack that stores intermediate results for later use.  It also has couple of percentage functions that are useful in everyday life.</w:t>
+        <w:t>This purpose of this app is provide users a better way to calculate algebraic equations.  It has a stack that stores intermediate results for later use.  It also has couple of percentage functions that are useful in everyday life.</w:t>
       </w:r>
     </w:p>
     <w:p>
@@ -270,43 +202,7 @@
       </w:pPr>
       <w:r>
         <w:rPr/>
-        <w:t xml:space="preserve">In typical calculator, you </w:t>
-      </w:r>
-      <w:r>
-        <w:rPr/>
-        <w:t>type in 3, +, 5.</w:t>
-      </w:r>
-      <w:r>
-        <w:rPr/>
-        <w:t xml:space="preserve">  Write down the result.  </w:t>
-      </w:r>
-      <w:r>
-        <w:rPr/>
-        <w:t>Type in</w:t>
-      </w:r>
-      <w:r>
-        <w:rPr/>
-        <w:t xml:space="preserve"> 7, </w:t>
-      </w:r>
-      <w:r>
-        <w:rPr/>
-        <w:t xml:space="preserve">+, </w:t>
-      </w:r>
-      <w:r>
-        <w:rPr/>
-        <w:t xml:space="preserve">6.  Write down the result.  </w:t>
-      </w:r>
-      <w:r>
-        <w:rPr/>
-        <w:t xml:space="preserve">Now </w:t>
-      </w:r>
-      <w:r>
-        <w:rPr/>
-        <w:t>type in</w:t>
-      </w:r>
-      <w:r>
-        <w:rPr/>
-        <w:t xml:space="preserve"> first result, /, second result.</w:t>
+        <w:t>In typical calculator, you type in 3, +, 5.  Write down the result.  Type in 7, +, 6.  Write down the result.  Now type in first result, /, second result.</w:t>
       </w:r>
     </w:p>
     <w:p>
@@ -330,15 +226,7 @@
       </w:r>
       <w:r>
         <w:rPr/>
-        <w:t xml:space="preserve"> key, 5, +.  This adds 3 and 5 </w:t>
-      </w:r>
-      <w:r>
-        <w:rPr/>
-        <w:t>and</w:t>
-      </w:r>
-      <w:r>
-        <w:rPr/>
-        <w:t xml:space="preserve"> stores the result to stack.  Type in 7, </w:t>
+        <w:t xml:space="preserve"> key, 5, +.  This adds 3 and 5 and stores the result to stack.  Type in 7, </w:t>
       </w:r>
       <w:r>
         <w:rPr>
@@ -349,79 +237,31 @@
       </w:r>
       <w:r>
         <w:rPr/>
-        <w:t xml:space="preserve"> key, 6, +.  This adds 7 and 6 </w:t>
-      </w:r>
-      <w:r>
-        <w:rPr/>
-        <w:t>and</w:t>
-      </w:r>
-      <w:r>
-        <w:rPr/>
-        <w:t xml:space="preserve"> stores the result to stack.  Type in /.  This divides the 2 numbers in the stack.</w:t>
-      </w:r>
-    </w:p>
-    <w:p>
-      <w:pPr>
-        <w:pStyle w:val="TextBody"/>
-        <w:bidi w:val="0"/>
-        <w:jc w:val="left"/>
-        <w:rPr/>
-      </w:pPr>
-      <w:r>
-        <w:rPr/>
-        <w:t>This</w:t>
-      </w:r>
-      <w:r>
-        <w:rPr/>
-        <w:t xml:space="preserve"> calculator also has +% and -% functions.  The</w:t>
-      </w:r>
-      <w:r>
-        <w:rPr/>
-        <w:t>y</w:t>
-      </w:r>
-      <w:r>
-        <w:rPr/>
-        <w:t xml:space="preserve"> add/subtract the percentage of a value. For example: </w:t>
-      </w:r>
-      <w:r>
-        <w:rPr/>
-        <w:t>i</w:t>
-      </w:r>
-      <w:r>
-        <w:rPr/>
-        <w:t>f an</w:t>
-      </w:r>
-      <w:r>
-        <w:rPr/>
-        <w:t xml:space="preserve"> item cost $17.89 </w:t>
-      </w:r>
-      <w:r>
-        <w:rPr/>
-        <w:t>and</w:t>
-      </w:r>
-      <w:r>
-        <w:rPr/>
-        <w:t xml:space="preserve"> 30% off.  How much it is?</w:t>
-      </w:r>
-    </w:p>
-    <w:p>
-      <w:pPr>
-        <w:pStyle w:val="TextBody"/>
-        <w:bidi w:val="0"/>
-        <w:jc w:val="left"/>
-        <w:rPr/>
-      </w:pPr>
-      <w:r>
-        <w:rPr/>
-        <w:t xml:space="preserve">With typical calculators, you need to calculate 30% of </w:t>
-      </w:r>
-      <w:r>
-        <w:rPr/>
-        <w:t>$</w:t>
-      </w:r>
-      <w:r>
-        <w:rPr/>
-        <w:t>17.89 then subtract it from $17.89.</w:t>
+        <w:t xml:space="preserve"> key, 6, +.  This adds 7 and 6 and stores the result to stack.  Type in /.  This divides the 2 numbers in the stack.</w:t>
+      </w:r>
+    </w:p>
+    <w:p>
+      <w:pPr>
+        <w:pStyle w:val="TextBody"/>
+        <w:bidi w:val="0"/>
+        <w:jc w:val="left"/>
+        <w:rPr/>
+      </w:pPr>
+      <w:r>
+        <w:rPr/>
+        <w:t>This calculator also has +% and -% functions.  They add/subtract the percentage of a value. For example: if an item cost $17.89 and 30% off.  How much it is?</w:t>
+      </w:r>
+    </w:p>
+    <w:p>
+      <w:pPr>
+        <w:pStyle w:val="TextBody"/>
+        <w:bidi w:val="0"/>
+        <w:jc w:val="left"/>
+        <w:rPr/>
+      </w:pPr>
+      <w:r>
+        <w:rPr/>
+        <w:t>With typical calculators, you need to calculate 30% of $17.89 then subtract it from $17.89.</w:t>
       </w:r>
     </w:p>
     <w:p>
@@ -457,31 +297,7 @@
       </w:pPr>
       <w:r>
         <w:rPr/>
-        <w:t xml:space="preserve">This app is for all audiences </w:t>
-      </w:r>
-      <w:r>
-        <w:rPr/>
-        <w:t>and those who care about their privacy.  T</w:t>
-      </w:r>
-      <w:r>
-        <w:rPr/>
-        <w:t xml:space="preserve">here will be some learning curve for people who do not know </w:t>
-      </w:r>
-      <w:r>
-        <w:rPr/>
-        <w:t xml:space="preserve">Reverse Polish </w:t>
-      </w:r>
-      <w:r>
-        <w:rPr/>
-        <w:t>N</w:t>
-      </w:r>
-      <w:r>
-        <w:rPr/>
-        <w:t xml:space="preserve">otation.  </w:t>
-      </w:r>
-      <w:r>
-        <w:rPr/>
-        <w:t xml:space="preserve">See </w:t>
+        <w:t xml:space="preserve">This app is for all audiences and those who care about their privacy.  There will be some learning curve for people who do not know Reverse Polish Notation.  See </w:t>
       </w:r>
       <w:hyperlink r:id="rId2">
         <w:r>
@@ -493,11 +309,7 @@
       </w:hyperlink>
       <w:r>
         <w:rPr/>
-        <w:t xml:space="preserve"> </w:t>
-      </w:r>
-      <w:r>
-        <w:rPr/>
-        <w:t>on how to use RPN calculator.</w:t>
+        <w:t xml:space="preserve"> on how to use RPN calculator.</w:t>
       </w:r>
     </w:p>
     <w:p>
@@ -521,15 +333,7 @@
       </w:pPr>
       <w:r>
         <w:rPr/>
-        <w:t xml:space="preserve">Android Studio will be used to design/develop this app.  It is based on Java </w:t>
-      </w:r>
-      <w:r>
-        <w:rPr/>
-        <w:t>language</w:t>
-      </w:r>
-      <w:r>
-        <w:rPr/>
-        <w:t>.  The app contains a stack, input field, and buttons.</w:t>
+        <w:t>Android Studio will be used to design/develop this app.  It is based on Java language.  The app contains a stack, input field, and buttons.</w:t>
       </w:r>
     </w:p>
     <w:p>
@@ -545,27 +349,7 @@
       </w:pPr>
       <w:r>
         <w:rPr/>
-        <w:t xml:space="preserve">Stack – </w:t>
-      </w:r>
-      <w:r>
-        <w:rPr/>
-        <w:t>Use RecyclerView to display e</w:t>
-      </w:r>
-      <w:r>
-        <w:rPr/>
-        <w:t xml:space="preserve">ntered </w:t>
-      </w:r>
-      <w:r>
-        <w:rPr/>
-        <w:t>numbers</w:t>
-      </w:r>
-      <w:r>
-        <w:rPr/>
-        <w:t xml:space="preserve"> and </w:t>
-      </w:r>
-      <w:r>
-        <w:rPr/>
-        <w:t>in</w:t>
+        <w:t>Stack – Use RecyclerView to display entered numbers and in</w:t>
       </w:r>
       <w:r>
         <w:rPr>
@@ -591,35 +375,7 @@
           <w:rFonts w:ascii="Arial" w:hAnsi="Arial"/>
           <w:sz w:val="21"/>
         </w:rPr>
-        <w:t xml:space="preserve">Input Field – </w:t>
-      </w:r>
-      <w:r>
-        <w:rPr>
-          <w:rFonts w:ascii="Arial" w:hAnsi="Arial"/>
-          <w:sz w:val="21"/>
-        </w:rPr>
-        <w:t xml:space="preserve">Use </w:t>
-      </w:r>
-      <w:r>
-        <w:rPr>
-          <w:rFonts w:ascii="Arial" w:hAnsi="Arial"/>
-          <w:sz w:val="21"/>
-        </w:rPr>
-        <w:t xml:space="preserve">EditText </w:t>
-      </w:r>
-      <w:r>
-        <w:rPr>
-          <w:rFonts w:ascii="Arial" w:hAnsi="Arial"/>
-          <w:sz w:val="21"/>
-        </w:rPr>
-        <w:t xml:space="preserve">view to allow users to enter the </w:t>
-      </w:r>
-      <w:r>
-        <w:rPr>
-          <w:rFonts w:ascii="Arial" w:hAnsi="Arial"/>
-          <w:sz w:val="21"/>
-        </w:rPr>
-        <w:t>numbers</w:t>
+        <w:t>Input Field – Use EditText view to allow users to enter the numbers</w:t>
       </w:r>
     </w:p>
     <w:p>
@@ -641,21 +397,110 @@
           <w:rFonts w:ascii="Arial" w:hAnsi="Arial"/>
           <w:sz w:val="21"/>
         </w:rPr>
-        <w:t>Buttons – Allow users to enter numbers and operatio</w:t>
-      </w:r>
-      <w:r>
-        <w:rPr>
-          <w:rFonts w:ascii="Arial" w:hAnsi="Arial"/>
-          <w:sz w:val="21"/>
-        </w:rPr>
-        <w:t xml:space="preserve">ns.  </w:t>
-      </w:r>
-      <w:r>
-        <w:rPr>
-          <w:rFonts w:ascii="Arial" w:hAnsi="Arial"/>
-          <w:sz w:val="21"/>
-        </w:rPr>
-        <w:t>Users also can enter the numbers from the keyboard.</w:t>
+        <w:t>Buttons – Allow users to enter numbers and operations.  Users also can enter the numbers from the keyboard.</w:t>
+      </w:r>
+    </w:p>
+    <w:p>
+      <w:pPr>
+        <w:pStyle w:val="TextBody"/>
+        <w:numPr>
+          <w:ilvl w:val="0"/>
+          <w:numId w:val="2"/>
+        </w:numPr>
+        <w:bidi w:val="0"/>
+        <w:jc w:val="left"/>
+        <w:rPr>
+          <w:rFonts w:ascii="Arial" w:hAnsi="Arial"/>
+          <w:sz w:val="21"/>
+        </w:rPr>
+      </w:pPr>
+      <w:r>
+        <w:rPr>
+          <w:rFonts w:ascii="Arial" w:hAnsi="Arial"/>
+          <w:sz w:val="21"/>
+        </w:rPr>
+        <w:t xml:space="preserve">Menu </w:t>
+      </w:r>
+      <w:r>
+        <w:rPr>
+          <w:rFonts w:eastAsia="NSimSun" w:cs="Lucida Sans" w:ascii="Arial" w:hAnsi="Arial"/>
+          <w:color w:val="auto"/>
+          <w:kern w:val="2"/>
+          <w:sz w:val="21"/>
+          <w:szCs w:val="24"/>
+          <w:lang w:val="en-US" w:eastAsia="zh-CN" w:bidi="hi-IN"/>
+        </w:rPr>
+        <w:t>items</w:t>
+      </w:r>
+    </w:p>
+    <w:p>
+      <w:pPr>
+        <w:pStyle w:val="TextBody"/>
+        <w:numPr>
+          <w:ilvl w:val="1"/>
+          <w:numId w:val="2"/>
+        </w:numPr>
+        <w:bidi w:val="0"/>
+        <w:jc w:val="left"/>
+        <w:rPr>
+          <w:rFonts w:ascii="Arial" w:hAnsi="Arial"/>
+          <w:sz w:val="21"/>
+        </w:rPr>
+      </w:pPr>
+      <w:r>
+        <w:rPr>
+          <w:rFonts w:ascii="Arial" w:hAnsi="Arial"/>
+          <w:sz w:val="21"/>
+        </w:rPr>
+        <w:t xml:space="preserve">Contact support – </w:t>
+      </w:r>
+      <w:r>
+        <w:rPr>
+          <w:rFonts w:eastAsia="NSimSun" w:cs="Lucida Sans" w:ascii="Arial" w:hAnsi="Arial"/>
+          <w:color w:val="auto"/>
+          <w:kern w:val="2"/>
+          <w:sz w:val="21"/>
+          <w:szCs w:val="24"/>
+          <w:lang w:val="en-US" w:eastAsia="zh-CN" w:bidi="hi-IN"/>
+        </w:rPr>
+        <w:t>Submit a support ticket</w:t>
+      </w:r>
+    </w:p>
+    <w:p>
+      <w:pPr>
+        <w:pStyle w:val="TextBody"/>
+        <w:numPr>
+          <w:ilvl w:val="1"/>
+          <w:numId w:val="2"/>
+        </w:numPr>
+        <w:bidi w:val="0"/>
+        <w:jc w:val="left"/>
+        <w:rPr>
+          <w:rFonts w:ascii="Arial" w:hAnsi="Arial"/>
+          <w:sz w:val="21"/>
+        </w:rPr>
+      </w:pPr>
+      <w:r>
+        <w:rPr>
+          <w:rFonts w:eastAsia="NSimSun" w:cs="Lucida Sans" w:ascii="Arial" w:hAnsi="Arial"/>
+          <w:color w:val="auto"/>
+          <w:kern w:val="2"/>
+          <w:sz w:val="21"/>
+          <w:szCs w:val="24"/>
+          <w:lang w:val="en-US" w:eastAsia="zh-CN" w:bidi="hi-IN"/>
+        </w:rPr>
+        <w:t>E</w:t>
+      </w:r>
+      <w:r>
+        <w:rPr>
+          <w:rFonts w:eastAsia="NSimSun" w:cs="Lucida Sans" w:ascii="Arial" w:hAnsi="Arial"/>
+          <w:color w:val="auto"/>
+          <w:kern w:val="2"/>
+          <w:sz w:val="21"/>
+          <w:szCs w:val="24"/>
+          <w:lang w:val="en-US" w:eastAsia="zh-CN" w:bidi="hi-IN"/>
+        </w:rPr>
+        <w:t>ULA – Display End-User License Agreement</w:t>
       </w:r>
     </w:p>
     <w:p>
@@ -683,11 +528,7 @@
       </w:pPr>
       <w:r>
         <w:rPr/>
-        <w:t>Numbers and decimal point are correctly entered and displa</w:t>
-      </w:r>
-      <w:r>
-        <w:rPr/>
-        <w:t>yed</w:t>
+        <w:t>Numbers and decimal point are correctly entered and displayed</w:t>
       </w:r>
     </w:p>
     <w:p>
@@ -703,19 +544,7 @@
       </w:pPr>
       <w:r>
         <w:rPr/>
-        <w:t>Math o</w:t>
-      </w:r>
-      <w:r>
-        <w:rPr/>
-        <w:t>perations (divide, multiply, add, subtract, percentage</w:t>
-      </w:r>
-      <w:r>
-        <w:rPr/>
-        <w:t>s</w:t>
-      </w:r>
-      <w:r>
-        <w:rPr/>
-        <w:t>) are done correctly</w:t>
+        <w:t>Math operations (divide, multiply, add, subtract, percentages) are done correctly</w:t>
       </w:r>
     </w:p>
     <w:p>
@@ -731,15 +560,7 @@
       </w:pPr>
       <w:r>
         <w:rPr/>
-        <w:t>E</w:t>
-      </w:r>
-      <w:r>
-        <w:rPr/>
-        <w:t xml:space="preserve">xtreme </w:t>
-      </w:r>
-      <w:r>
-        <w:rPr/>
-        <w:t>values – upper and lower ends operations (overflow/underflow)</w:t>
+        <w:t>Extreme values – upper and lower ends operations (overflow/underflow)</w:t>
       </w:r>
     </w:p>
     <w:p>
@@ -798,35 +619,7 @@
           <w:rFonts w:ascii="Arial" w:hAnsi="Arial"/>
           <w:sz w:val="21"/>
         </w:rPr>
-        <w:t>Case 1 - Find the total of the following item</w:t>
-      </w:r>
-      <w:r>
-        <w:rPr>
-          <w:rFonts w:ascii="Arial" w:hAnsi="Arial"/>
-          <w:sz w:val="21"/>
-        </w:rPr>
-        <w:t xml:space="preserve">s: </w:t>
-      </w:r>
-      <w:r>
-        <w:rPr>
-          <w:rFonts w:ascii="Arial" w:hAnsi="Arial"/>
-          <w:sz w:val="21"/>
-        </w:rPr>
-        <w:t>5 apples at $0.2</w:t>
-      </w:r>
-      <w:r>
-        <w:rPr>
-          <w:rFonts w:ascii="Arial" w:hAnsi="Arial"/>
-          <w:sz w:val="21"/>
-        </w:rPr>
-        <w:t>7</w:t>
-      </w:r>
-      <w:r>
-        <w:rPr>
-          <w:rFonts w:ascii="Arial" w:hAnsi="Arial"/>
-          <w:sz w:val="21"/>
-        </w:rPr>
-        <w:t xml:space="preserve"> each, 8 oranges at $0.39 each3 banana at $0.16 each:</w:t>
+        <w:t>Case 1 - Find the total of the following items: 5 apples at $0.27 each, 8 oranges at $0.39 each3 banana at $0.16 each:</w:t>
       </w:r>
     </w:p>
     <w:p>
@@ -842,21 +635,7 @@
           <w:rFonts w:ascii="Arial" w:hAnsi="Arial"/>
           <w:sz w:val="21"/>
         </w:rPr>
-        <w:t xml:space="preserve">To </w:t>
-      </w:r>
-      <w:r>
-        <w:rPr>
-          <w:rFonts w:ascii="Arial" w:hAnsi="Arial"/>
-          <w:sz w:val="21"/>
-        </w:rPr>
-        <w:t>calculate</w:t>
-      </w:r>
-      <w:r>
-        <w:rPr>
-          <w:rFonts w:ascii="Arial" w:hAnsi="Arial"/>
-          <w:sz w:val="21"/>
-        </w:rPr>
-        <w:t xml:space="preserve"> this, type in:</w:t>
+        <w:t>To calculate this, type in:</w:t>
       </w:r>
     </w:p>
     <w:p>
@@ -878,21 +657,7 @@
           <w:rFonts w:ascii="Arial" w:hAnsi="Arial"/>
           <w:sz w:val="21"/>
         </w:rPr>
-        <w:t>5, 0.2</w:t>
-      </w:r>
-      <w:r>
-        <w:rPr>
-          <w:rFonts w:ascii="Arial" w:hAnsi="Arial"/>
-          <w:sz w:val="21"/>
-        </w:rPr>
-        <w:t>7</w:t>
-      </w:r>
-      <w:r>
-        <w:rPr>
-          <w:rFonts w:ascii="Arial" w:hAnsi="Arial"/>
-          <w:sz w:val="21"/>
-        </w:rPr>
-        <w:t>, X: This calculates the cost of apples and stores it in the stack.</w:t>
+        <w:t>5, 0.27, X: This calculates the cost of apples and stores it in the stack.</w:t>
       </w:r>
     </w:p>
     <w:p>
@@ -955,78 +720,22 @@
           <w:rFonts w:ascii="Arial" w:hAnsi="Arial"/>
           <w:sz w:val="21"/>
         </w:rPr>
-        <w:t xml:space="preserve">+, </w:t>
-      </w:r>
-      <w:r>
-        <w:rPr>
-          <w:rFonts w:ascii="Arial" w:hAnsi="Arial"/>
-          <w:sz w:val="21"/>
-        </w:rPr>
-        <w:t xml:space="preserve">+ </w:t>
-      </w:r>
-      <w:r>
-        <w:rPr>
-          <w:rFonts w:ascii="Arial" w:hAnsi="Arial"/>
-          <w:sz w:val="21"/>
-        </w:rPr>
-        <w:t xml:space="preserve">: </w:t>
-      </w:r>
-      <w:r>
-        <w:rPr>
-          <w:rFonts w:ascii="Arial" w:hAnsi="Arial"/>
-          <w:sz w:val="21"/>
-        </w:rPr>
-        <w:t xml:space="preserve">This adds cost of apples, oranges, and bananas </w:t>
-      </w:r>
-      <w:r>
-        <w:rPr>
-          <w:rFonts w:ascii="Arial" w:hAnsi="Arial"/>
-          <w:sz w:val="21"/>
-        </w:rPr>
-        <w:t>(values in stack)</w:t>
-      </w:r>
-    </w:p>
-    <w:p>
-      <w:pPr>
-        <w:pStyle w:val="TextBody"/>
-        <w:bidi w:val="0"/>
-        <w:jc w:val="left"/>
-        <w:rPr/>
-      </w:pPr>
-      <w:r>
-        <w:rPr>
-          <w:rFonts w:ascii="Arial" w:hAnsi="Arial"/>
-          <w:sz w:val="21"/>
-        </w:rPr>
-        <w:t xml:space="preserve">Case 2 – </w:t>
-      </w:r>
-      <w:r>
-        <w:rPr>
-          <w:rFonts w:ascii="Arial" w:hAnsi="Arial"/>
-          <w:sz w:val="21"/>
-        </w:rPr>
-        <w:t>Now a</w:t>
-      </w:r>
-      <w:r>
-        <w:rPr>
-          <w:rFonts w:ascii="Arial" w:hAnsi="Arial"/>
-          <w:sz w:val="21"/>
-        </w:rPr>
-        <w:t xml:space="preserve">dd 8.9% tax to </w:t>
-      </w:r>
-      <w:r>
-        <w:rPr>
-          <w:rFonts w:ascii="Arial" w:hAnsi="Arial"/>
-          <w:sz w:val="21"/>
-        </w:rPr>
-        <w:t xml:space="preserve">the </w:t>
-      </w:r>
-      <w:r>
-        <w:rPr>
-          <w:rFonts w:ascii="Arial" w:hAnsi="Arial"/>
-          <w:sz w:val="21"/>
-        </w:rPr>
-        <w:t>total in case 1:</w:t>
+        <w:t>+, + : This adds cost of apples, oranges, and bananas (values in stack)</w:t>
+      </w:r>
+    </w:p>
+    <w:p>
+      <w:pPr>
+        <w:pStyle w:val="TextBody"/>
+        <w:bidi w:val="0"/>
+        <w:jc w:val="left"/>
+        <w:rPr/>
+      </w:pPr>
+      <w:r>
+        <w:rPr>
+          <w:rFonts w:ascii="Arial" w:hAnsi="Arial"/>
+          <w:sz w:val="21"/>
+        </w:rPr>
+        <w:t>Case 2 – Now add 8.9% tax to the total in case 1:</w:t>
       </w:r>
     </w:p>
     <w:p>
@@ -1042,14 +751,7 @@
           <w:rFonts w:ascii="Arial" w:hAnsi="Arial"/>
           <w:sz w:val="21"/>
         </w:rPr>
-        <w:t>T</w:t>
-      </w:r>
-      <w:r>
-        <w:rPr>
-          <w:rFonts w:ascii="Arial" w:hAnsi="Arial"/>
-          <w:sz w:val="21"/>
-        </w:rPr>
-        <w:t>o calculate this, type in:</w:t>
+        <w:t>To calculate this, type in:</w:t>
       </w:r>
     </w:p>
     <w:p>
@@ -1678,45 +1380,7 @@
         </w:rPr>
       </w:pPr>
       <w:r>
-        <w:rPr>
-          <w:rFonts w:ascii="Arial" w:hAnsi="Arial"/>
-          <w:sz w:val="21"/>
-        </w:rPr>
-      </w:r>
-    </w:p>
-    <w:p>
-      <w:pPr>
-        <w:pStyle w:val="TextBody"/>
-        <w:bidi w:val="0"/>
-        <w:jc w:val="left"/>
-        <w:rPr>
-          <w:rFonts w:ascii="Arial" w:hAnsi="Arial"/>
-          <w:sz w:val="21"/>
-        </w:rPr>
-      </w:pPr>
-      <w:r>
-        <w:rPr>
-          <w:rFonts w:ascii="Arial" w:hAnsi="Arial"/>
-          <w:sz w:val="21"/>
-        </w:rPr>
-      </w:r>
-    </w:p>
-    <w:p>
-      <w:pPr>
-        <w:pStyle w:val="TextBody"/>
-        <w:bidi w:val="0"/>
-        <w:spacing w:before="0" w:after="140"/>
-        <w:jc w:val="left"/>
-        <w:rPr>
-          <w:rFonts w:ascii="Arial" w:hAnsi="Arial"/>
-          <w:sz w:val="21"/>
-        </w:rPr>
-      </w:pPr>
-      <w:r>
-        <w:rPr>
-          <w:rFonts w:ascii="Arial" w:hAnsi="Arial"/>
-          <w:sz w:val="21"/>
-        </w:rPr>
+        <w:rPr/>
         <w:drawing>
           <wp:anchor behindDoc="0" distT="0" distB="0" distL="0" distR="0" simplePos="0" locked="0" layoutInCell="0" allowOverlap="1" relativeHeight="4">
             <wp:simplePos x="0" y="0"/>
@@ -1764,8 +1428,1397 @@
         </w:drawing>
       </w:r>
     </w:p>
+    <w:p>
+      <w:pPr>
+        <w:pStyle w:val="TextBody"/>
+        <w:bidi w:val="0"/>
+        <w:jc w:val="left"/>
+        <w:rPr>
+          <w:rFonts w:ascii="Arial" w:hAnsi="Arial"/>
+          <w:sz w:val="21"/>
+        </w:rPr>
+      </w:pPr>
+      <w:r>
+        <w:rPr/>
+      </w:r>
+      <w:r>
+        <w:br w:type="page"/>
+      </w:r>
+    </w:p>
+    <w:p>
+      <w:pPr>
+        <w:pStyle w:val="TextBody"/>
+        <w:bidi w:val="0"/>
+        <w:jc w:val="left"/>
+        <w:rPr/>
+      </w:pPr>
+      <w:r>
+        <w:rPr/>
+      </w:r>
+    </w:p>
+    <w:p>
+      <w:pPr>
+        <w:pStyle w:val="TextBody"/>
+        <w:bidi w:val="0"/>
+        <w:jc w:val="left"/>
+        <w:rPr/>
+      </w:pPr>
+      <w:r>
+        <w:rPr/>
+        <w:drawing>
+          <wp:anchor behindDoc="0" distT="0" distB="0" distL="0" distR="0" simplePos="0" locked="0" layoutInCell="0" allowOverlap="1" relativeHeight="5">
+            <wp:simplePos x="0" y="0"/>
+            <wp:positionH relativeFrom="column">
+              <wp:posOffset>1442085</wp:posOffset>
+            </wp:positionH>
+            <wp:positionV relativeFrom="paragraph">
+              <wp:posOffset>-62865</wp:posOffset>
+            </wp:positionV>
+            <wp:extent cx="3448685" cy="7090410"/>
+            <wp:effectExtent l="0" t="0" r="0" b="0"/>
+            <wp:wrapSquare wrapText="largest"/>
+            <wp:docPr id="4" name="Image4" descr=""/>
+            <wp:cNvGraphicFramePr>
+              <a:graphicFrameLocks xmlns:a="http://schemas.openxmlformats.org/drawingml/2006/main" noChangeAspect="1"/>
+            </wp:cNvGraphicFramePr>
+            <a:graphic xmlns:a="http://schemas.openxmlformats.org/drawingml/2006/main">
+              <a:graphicData uri="http://schemas.openxmlformats.org/drawingml/2006/picture">
+                <pic:pic xmlns:pic="http://schemas.openxmlformats.org/drawingml/2006/picture">
+                  <pic:nvPicPr>
+                    <pic:cNvPr id="4" name="Image4" descr=""/>
+                    <pic:cNvPicPr>
+                      <a:picLocks noChangeAspect="1" noChangeArrowheads="1"/>
+                    </pic:cNvPicPr>
+                  </pic:nvPicPr>
+                  <pic:blipFill>
+                    <a:blip r:embed="rId6"/>
+                    <a:stretch>
+                      <a:fillRect/>
+                    </a:stretch>
+                  </pic:blipFill>
+                  <pic:spPr bwMode="auto">
+                    <a:xfrm>
+                      <a:off x="0" y="0"/>
+                      <a:ext cx="3448685" cy="7090410"/>
+                    </a:xfrm>
+                    <a:prstGeom prst="rect">
+                      <a:avLst/>
+                    </a:prstGeom>
+                  </pic:spPr>
+                </pic:pic>
+              </a:graphicData>
+            </a:graphic>
+          </wp:anchor>
+        </w:drawing>
+      </w:r>
+    </w:p>
+    <w:p>
+      <w:pPr>
+        <w:pStyle w:val="TextBody"/>
+        <w:bidi w:val="0"/>
+        <w:jc w:val="left"/>
+        <w:rPr/>
+      </w:pPr>
+      <w:r>
+        <w:rPr/>
+      </w:r>
+    </w:p>
+    <w:p>
+      <w:pPr>
+        <w:pStyle w:val="TextBody"/>
+        <w:bidi w:val="0"/>
+        <w:jc w:val="left"/>
+        <w:rPr/>
+      </w:pPr>
+      <w:r>
+        <w:rPr/>
+      </w:r>
+    </w:p>
+    <w:p>
+      <w:pPr>
+        <w:pStyle w:val="TextBody"/>
+        <w:bidi w:val="0"/>
+        <w:jc w:val="left"/>
+        <w:rPr/>
+      </w:pPr>
+      <w:r>
+        <w:rPr/>
+      </w:r>
+    </w:p>
+    <w:p>
+      <w:pPr>
+        <w:pStyle w:val="TextBody"/>
+        <w:bidi w:val="0"/>
+        <w:jc w:val="left"/>
+        <w:rPr/>
+      </w:pPr>
+      <w:r>
+        <w:rPr/>
+      </w:r>
+    </w:p>
+    <w:p>
+      <w:pPr>
+        <w:pStyle w:val="TextBody"/>
+        <w:bidi w:val="0"/>
+        <w:jc w:val="left"/>
+        <w:rPr/>
+      </w:pPr>
+      <w:r>
+        <w:rPr/>
+      </w:r>
+    </w:p>
+    <w:p>
+      <w:pPr>
+        <w:pStyle w:val="TextBody"/>
+        <w:bidi w:val="0"/>
+        <w:jc w:val="left"/>
+        <w:rPr/>
+      </w:pPr>
+      <w:r>
+        <w:rPr/>
+      </w:r>
+    </w:p>
+    <w:p>
+      <w:pPr>
+        <w:pStyle w:val="TextBody"/>
+        <w:bidi w:val="0"/>
+        <w:jc w:val="left"/>
+        <w:rPr/>
+      </w:pPr>
+      <w:r>
+        <w:rPr/>
+      </w:r>
+    </w:p>
+    <w:p>
+      <w:pPr>
+        <w:pStyle w:val="TextBody"/>
+        <w:bidi w:val="0"/>
+        <w:jc w:val="left"/>
+        <w:rPr/>
+      </w:pPr>
+      <w:r>
+        <w:rPr/>
+      </w:r>
+    </w:p>
+    <w:p>
+      <w:pPr>
+        <w:pStyle w:val="TextBody"/>
+        <w:bidi w:val="0"/>
+        <w:jc w:val="left"/>
+        <w:rPr/>
+      </w:pPr>
+      <w:r>
+        <w:rPr/>
+      </w:r>
+    </w:p>
+    <w:p>
+      <w:pPr>
+        <w:pStyle w:val="TextBody"/>
+        <w:bidi w:val="0"/>
+        <w:jc w:val="left"/>
+        <w:rPr/>
+      </w:pPr>
+      <w:r>
+        <w:rPr/>
+      </w:r>
+    </w:p>
+    <w:p>
+      <w:pPr>
+        <w:pStyle w:val="TextBody"/>
+        <w:bidi w:val="0"/>
+        <w:jc w:val="left"/>
+        <w:rPr/>
+      </w:pPr>
+      <w:r>
+        <w:rPr/>
+      </w:r>
+    </w:p>
+    <w:p>
+      <w:pPr>
+        <w:pStyle w:val="TextBody"/>
+        <w:bidi w:val="0"/>
+        <w:jc w:val="left"/>
+        <w:rPr/>
+      </w:pPr>
+      <w:r>
+        <w:rPr/>
+      </w:r>
+    </w:p>
+    <w:p>
+      <w:pPr>
+        <w:pStyle w:val="TextBody"/>
+        <w:bidi w:val="0"/>
+        <w:jc w:val="left"/>
+        <w:rPr/>
+      </w:pPr>
+      <w:r>
+        <w:rPr/>
+      </w:r>
+    </w:p>
+    <w:p>
+      <w:pPr>
+        <w:pStyle w:val="TextBody"/>
+        <w:bidi w:val="0"/>
+        <w:jc w:val="left"/>
+        <w:rPr/>
+      </w:pPr>
+      <w:r>
+        <w:rPr/>
+      </w:r>
+    </w:p>
+    <w:p>
+      <w:pPr>
+        <w:pStyle w:val="TextBody"/>
+        <w:bidi w:val="0"/>
+        <w:jc w:val="left"/>
+        <w:rPr/>
+      </w:pPr>
+      <w:r>
+        <w:rPr/>
+      </w:r>
+    </w:p>
+    <w:p>
+      <w:pPr>
+        <w:pStyle w:val="TextBody"/>
+        <w:bidi w:val="0"/>
+        <w:jc w:val="left"/>
+        <w:rPr/>
+      </w:pPr>
+      <w:r>
+        <w:rPr/>
+      </w:r>
+    </w:p>
+    <w:p>
+      <w:pPr>
+        <w:pStyle w:val="TextBody"/>
+        <w:bidi w:val="0"/>
+        <w:jc w:val="left"/>
+        <w:rPr/>
+      </w:pPr>
+      <w:r>
+        <w:rPr/>
+      </w:r>
+    </w:p>
+    <w:p>
+      <w:pPr>
+        <w:pStyle w:val="TextBody"/>
+        <w:bidi w:val="0"/>
+        <w:jc w:val="left"/>
+        <w:rPr/>
+      </w:pPr>
+      <w:r>
+        <w:rPr/>
+      </w:r>
+    </w:p>
+    <w:p>
+      <w:pPr>
+        <w:pStyle w:val="TextBody"/>
+        <w:bidi w:val="0"/>
+        <w:jc w:val="left"/>
+        <w:rPr/>
+      </w:pPr>
+      <w:r>
+        <w:rPr/>
+      </w:r>
+    </w:p>
+    <w:p>
+      <w:pPr>
+        <w:pStyle w:val="TextBody"/>
+        <w:bidi w:val="0"/>
+        <w:jc w:val="left"/>
+        <w:rPr/>
+      </w:pPr>
+      <w:r>
+        <w:rPr/>
+      </w:r>
+    </w:p>
+    <w:p>
+      <w:pPr>
+        <w:pStyle w:val="TextBody"/>
+        <w:bidi w:val="0"/>
+        <w:jc w:val="left"/>
+        <w:rPr/>
+      </w:pPr>
+      <w:r>
+        <w:rPr/>
+      </w:r>
+    </w:p>
+    <w:p>
+      <w:pPr>
+        <w:pStyle w:val="TextBody"/>
+        <w:bidi w:val="0"/>
+        <w:jc w:val="left"/>
+        <w:rPr/>
+      </w:pPr>
+      <w:r>
+        <w:rPr/>
+      </w:r>
+    </w:p>
+    <w:p>
+      <w:pPr>
+        <w:pStyle w:val="TextBody"/>
+        <w:bidi w:val="0"/>
+        <w:jc w:val="left"/>
+        <w:rPr/>
+      </w:pPr>
+      <w:r>
+        <w:rPr/>
+      </w:r>
+    </w:p>
+    <w:p>
+      <w:pPr>
+        <w:pStyle w:val="TextBody"/>
+        <w:bidi w:val="0"/>
+        <w:jc w:val="left"/>
+        <w:rPr/>
+      </w:pPr>
+      <w:r>
+        <w:rPr/>
+      </w:r>
+    </w:p>
+    <w:p>
+      <w:pPr>
+        <w:pStyle w:val="TextBody"/>
+        <w:bidi w:val="0"/>
+        <w:jc w:val="left"/>
+        <w:rPr/>
+      </w:pPr>
+      <w:r>
+        <w:rPr/>
+      </w:r>
+    </w:p>
+    <w:p>
+      <w:pPr>
+        <w:pStyle w:val="TextBody"/>
+        <w:bidi w:val="0"/>
+        <w:jc w:val="left"/>
+        <w:rPr/>
+      </w:pPr>
+      <w:r>
+        <w:rPr/>
+      </w:r>
+      <w:r>
+        <w:br w:type="page"/>
+      </w:r>
+    </w:p>
+    <w:p>
+      <w:pPr>
+        <w:pStyle w:val="TextBody"/>
+        <w:bidi w:val="0"/>
+        <w:jc w:val="left"/>
+        <w:rPr/>
+      </w:pPr>
+      <w:r>
+        <w:rPr/>
+      </w:r>
+    </w:p>
+    <w:p>
+      <w:pPr>
+        <w:pStyle w:val="TextBody"/>
+        <w:bidi w:val="0"/>
+        <w:jc w:val="left"/>
+        <w:rPr/>
+      </w:pPr>
+      <w:r>
+        <w:rPr/>
+        <w:drawing>
+          <wp:anchor behindDoc="0" distT="0" distB="0" distL="0" distR="0" simplePos="0" locked="0" layoutInCell="0" allowOverlap="1" relativeHeight="6">
+            <wp:simplePos x="0" y="0"/>
+            <wp:positionH relativeFrom="column">
+              <wp:align>center</wp:align>
+            </wp:positionH>
+            <wp:positionV relativeFrom="paragraph">
+              <wp:posOffset>635</wp:posOffset>
+            </wp:positionV>
+            <wp:extent cx="3521075" cy="7239000"/>
+            <wp:effectExtent l="0" t="0" r="0" b="0"/>
+            <wp:wrapSquare wrapText="largest"/>
+            <wp:docPr id="5" name="Image5" descr=""/>
+            <wp:cNvGraphicFramePr>
+              <a:graphicFrameLocks xmlns:a="http://schemas.openxmlformats.org/drawingml/2006/main" noChangeAspect="1"/>
+            </wp:cNvGraphicFramePr>
+            <a:graphic xmlns:a="http://schemas.openxmlformats.org/drawingml/2006/main">
+              <a:graphicData uri="http://schemas.openxmlformats.org/drawingml/2006/picture">
+                <pic:pic xmlns:pic="http://schemas.openxmlformats.org/drawingml/2006/picture">
+                  <pic:nvPicPr>
+                    <pic:cNvPr id="5" name="Image5" descr=""/>
+                    <pic:cNvPicPr>
+                      <a:picLocks noChangeAspect="1" noChangeArrowheads="1"/>
+                    </pic:cNvPicPr>
+                  </pic:nvPicPr>
+                  <pic:blipFill>
+                    <a:blip r:embed="rId7"/>
+                    <a:stretch>
+                      <a:fillRect/>
+                    </a:stretch>
+                  </pic:blipFill>
+                  <pic:spPr bwMode="auto">
+                    <a:xfrm>
+                      <a:off x="0" y="0"/>
+                      <a:ext cx="3521075" cy="7239000"/>
+                    </a:xfrm>
+                    <a:prstGeom prst="rect">
+                      <a:avLst/>
+                    </a:prstGeom>
+                  </pic:spPr>
+                </pic:pic>
+              </a:graphicData>
+            </a:graphic>
+          </wp:anchor>
+        </w:drawing>
+      </w:r>
+    </w:p>
+    <w:p>
+      <w:pPr>
+        <w:pStyle w:val="TextBody"/>
+        <w:bidi w:val="0"/>
+        <w:jc w:val="left"/>
+        <w:rPr/>
+      </w:pPr>
+      <w:r>
+        <w:rPr/>
+      </w:r>
+    </w:p>
+    <w:p>
+      <w:pPr>
+        <w:pStyle w:val="TextBody"/>
+        <w:bidi w:val="0"/>
+        <w:jc w:val="left"/>
+        <w:rPr/>
+      </w:pPr>
+      <w:r>
+        <w:rPr/>
+      </w:r>
+    </w:p>
+    <w:p>
+      <w:pPr>
+        <w:pStyle w:val="TextBody"/>
+        <w:bidi w:val="0"/>
+        <w:jc w:val="left"/>
+        <w:rPr/>
+      </w:pPr>
+      <w:r>
+        <w:rPr/>
+      </w:r>
+    </w:p>
+    <w:p>
+      <w:pPr>
+        <w:pStyle w:val="TextBody"/>
+        <w:bidi w:val="0"/>
+        <w:jc w:val="left"/>
+        <w:rPr/>
+      </w:pPr>
+      <w:r>
+        <w:rPr/>
+      </w:r>
+    </w:p>
+    <w:p>
+      <w:pPr>
+        <w:pStyle w:val="TextBody"/>
+        <w:bidi w:val="0"/>
+        <w:jc w:val="left"/>
+        <w:rPr/>
+      </w:pPr>
+      <w:r>
+        <w:rPr/>
+      </w:r>
+    </w:p>
+    <w:p>
+      <w:pPr>
+        <w:pStyle w:val="TextBody"/>
+        <w:bidi w:val="0"/>
+        <w:jc w:val="left"/>
+        <w:rPr/>
+      </w:pPr>
+      <w:r>
+        <w:rPr/>
+      </w:r>
+    </w:p>
+    <w:p>
+      <w:pPr>
+        <w:pStyle w:val="TextBody"/>
+        <w:bidi w:val="0"/>
+        <w:jc w:val="left"/>
+        <w:rPr/>
+      </w:pPr>
+      <w:r>
+        <w:rPr/>
+      </w:r>
+    </w:p>
+    <w:p>
+      <w:pPr>
+        <w:pStyle w:val="TextBody"/>
+        <w:bidi w:val="0"/>
+        <w:jc w:val="left"/>
+        <w:rPr/>
+      </w:pPr>
+      <w:r>
+        <w:rPr/>
+      </w:r>
+    </w:p>
+    <w:p>
+      <w:pPr>
+        <w:pStyle w:val="TextBody"/>
+        <w:bidi w:val="0"/>
+        <w:jc w:val="left"/>
+        <w:rPr/>
+      </w:pPr>
+      <w:r>
+        <w:rPr/>
+      </w:r>
+    </w:p>
+    <w:p>
+      <w:pPr>
+        <w:pStyle w:val="TextBody"/>
+        <w:bidi w:val="0"/>
+        <w:jc w:val="left"/>
+        <w:rPr/>
+      </w:pPr>
+      <w:r>
+        <w:rPr/>
+      </w:r>
+    </w:p>
+    <w:p>
+      <w:pPr>
+        <w:pStyle w:val="TextBody"/>
+        <w:bidi w:val="0"/>
+        <w:jc w:val="left"/>
+        <w:rPr/>
+      </w:pPr>
+      <w:r>
+        <w:rPr/>
+      </w:r>
+    </w:p>
+    <w:p>
+      <w:pPr>
+        <w:pStyle w:val="TextBody"/>
+        <w:bidi w:val="0"/>
+        <w:jc w:val="left"/>
+        <w:rPr/>
+      </w:pPr>
+      <w:r>
+        <w:rPr/>
+      </w:r>
+    </w:p>
+    <w:p>
+      <w:pPr>
+        <w:pStyle w:val="TextBody"/>
+        <w:bidi w:val="0"/>
+        <w:jc w:val="left"/>
+        <w:rPr/>
+      </w:pPr>
+      <w:r>
+        <w:rPr/>
+      </w:r>
+    </w:p>
+    <w:p>
+      <w:pPr>
+        <w:pStyle w:val="TextBody"/>
+        <w:bidi w:val="0"/>
+        <w:jc w:val="left"/>
+        <w:rPr/>
+      </w:pPr>
+      <w:r>
+        <w:rPr/>
+      </w:r>
+    </w:p>
+    <w:p>
+      <w:pPr>
+        <w:pStyle w:val="TextBody"/>
+        <w:bidi w:val="0"/>
+        <w:jc w:val="left"/>
+        <w:rPr/>
+      </w:pPr>
+      <w:r>
+        <w:rPr/>
+      </w:r>
+    </w:p>
+    <w:p>
+      <w:pPr>
+        <w:pStyle w:val="TextBody"/>
+        <w:bidi w:val="0"/>
+        <w:jc w:val="left"/>
+        <w:rPr/>
+      </w:pPr>
+      <w:r>
+        <w:rPr/>
+      </w:r>
+    </w:p>
+    <w:p>
+      <w:pPr>
+        <w:pStyle w:val="TextBody"/>
+        <w:bidi w:val="0"/>
+        <w:jc w:val="left"/>
+        <w:rPr/>
+      </w:pPr>
+      <w:r>
+        <w:rPr/>
+      </w:r>
+    </w:p>
+    <w:p>
+      <w:pPr>
+        <w:pStyle w:val="TextBody"/>
+        <w:bidi w:val="0"/>
+        <w:jc w:val="left"/>
+        <w:rPr/>
+      </w:pPr>
+      <w:r>
+        <w:rPr/>
+      </w:r>
+    </w:p>
+    <w:p>
+      <w:pPr>
+        <w:pStyle w:val="TextBody"/>
+        <w:bidi w:val="0"/>
+        <w:jc w:val="left"/>
+        <w:rPr/>
+      </w:pPr>
+      <w:r>
+        <w:rPr/>
+      </w:r>
+    </w:p>
+    <w:p>
+      <w:pPr>
+        <w:pStyle w:val="TextBody"/>
+        <w:bidi w:val="0"/>
+        <w:jc w:val="left"/>
+        <w:rPr/>
+      </w:pPr>
+      <w:r>
+        <w:rPr/>
+      </w:r>
+    </w:p>
+    <w:p>
+      <w:pPr>
+        <w:pStyle w:val="TextBody"/>
+        <w:bidi w:val="0"/>
+        <w:jc w:val="left"/>
+        <w:rPr/>
+      </w:pPr>
+      <w:r>
+        <w:rPr/>
+      </w:r>
+    </w:p>
+    <w:p>
+      <w:pPr>
+        <w:pStyle w:val="TextBody"/>
+        <w:bidi w:val="0"/>
+        <w:jc w:val="left"/>
+        <w:rPr/>
+      </w:pPr>
+      <w:r>
+        <w:rPr/>
+      </w:r>
+    </w:p>
+    <w:p>
+      <w:pPr>
+        <w:pStyle w:val="TextBody"/>
+        <w:bidi w:val="0"/>
+        <w:jc w:val="left"/>
+        <w:rPr/>
+      </w:pPr>
+      <w:r>
+        <w:rPr/>
+      </w:r>
+    </w:p>
+    <w:p>
+      <w:pPr>
+        <w:pStyle w:val="TextBody"/>
+        <w:bidi w:val="0"/>
+        <w:jc w:val="left"/>
+        <w:rPr/>
+      </w:pPr>
+      <w:r>
+        <w:rPr/>
+      </w:r>
+    </w:p>
+    <w:p>
+      <w:pPr>
+        <w:pStyle w:val="TextBody"/>
+        <w:bidi w:val="0"/>
+        <w:jc w:val="left"/>
+        <w:rPr/>
+      </w:pPr>
+      <w:r>
+        <w:rPr/>
+      </w:r>
+    </w:p>
+    <w:p>
+      <w:pPr>
+        <w:pStyle w:val="TextBody"/>
+        <w:bidi w:val="0"/>
+        <w:jc w:val="left"/>
+        <w:rPr/>
+      </w:pPr>
+      <w:r>
+        <w:rPr/>
+      </w:r>
+      <w:r>
+        <w:br w:type="page"/>
+      </w:r>
+    </w:p>
+    <w:p>
+      <w:pPr>
+        <w:pStyle w:val="TextBody"/>
+        <w:bidi w:val="0"/>
+        <w:jc w:val="left"/>
+        <w:rPr/>
+      </w:pPr>
+      <w:r>
+        <w:rPr/>
+      </w:r>
+    </w:p>
+    <w:p>
+      <w:pPr>
+        <w:pStyle w:val="TextBody"/>
+        <w:bidi w:val="0"/>
+        <w:jc w:val="left"/>
+        <w:rPr/>
+      </w:pPr>
+      <w:r>
+        <w:rPr/>
+      </w:r>
+    </w:p>
+    <w:p>
+      <w:pPr>
+        <w:pStyle w:val="TextBody"/>
+        <w:bidi w:val="0"/>
+        <w:jc w:val="left"/>
+        <w:rPr/>
+      </w:pPr>
+      <w:r>
+        <w:rPr/>
+        <w:drawing>
+          <wp:anchor behindDoc="0" distT="0" distB="0" distL="0" distR="0" simplePos="0" locked="0" layoutInCell="0" allowOverlap="1" relativeHeight="7">
+            <wp:simplePos x="0" y="0"/>
+            <wp:positionH relativeFrom="column">
+              <wp:align>center</wp:align>
+            </wp:positionH>
+            <wp:positionV relativeFrom="paragraph">
+              <wp:posOffset>635</wp:posOffset>
+            </wp:positionV>
+            <wp:extent cx="3542665" cy="7283450"/>
+            <wp:effectExtent l="0" t="0" r="0" b="0"/>
+            <wp:wrapSquare wrapText="largest"/>
+            <wp:docPr id="6" name="Image6" descr=""/>
+            <wp:cNvGraphicFramePr>
+              <a:graphicFrameLocks xmlns:a="http://schemas.openxmlformats.org/drawingml/2006/main" noChangeAspect="1"/>
+            </wp:cNvGraphicFramePr>
+            <a:graphic xmlns:a="http://schemas.openxmlformats.org/drawingml/2006/main">
+              <a:graphicData uri="http://schemas.openxmlformats.org/drawingml/2006/picture">
+                <pic:pic xmlns:pic="http://schemas.openxmlformats.org/drawingml/2006/picture">
+                  <pic:nvPicPr>
+                    <pic:cNvPr id="6" name="Image6" descr=""/>
+                    <pic:cNvPicPr>
+                      <a:picLocks noChangeAspect="1" noChangeArrowheads="1"/>
+                    </pic:cNvPicPr>
+                  </pic:nvPicPr>
+                  <pic:blipFill>
+                    <a:blip r:embed="rId8"/>
+                    <a:stretch>
+                      <a:fillRect/>
+                    </a:stretch>
+                  </pic:blipFill>
+                  <pic:spPr bwMode="auto">
+                    <a:xfrm>
+                      <a:off x="0" y="0"/>
+                      <a:ext cx="3542665" cy="7283450"/>
+                    </a:xfrm>
+                    <a:prstGeom prst="rect">
+                      <a:avLst/>
+                    </a:prstGeom>
+                  </pic:spPr>
+                </pic:pic>
+              </a:graphicData>
+            </a:graphic>
+          </wp:anchor>
+        </w:drawing>
+      </w:r>
+    </w:p>
+    <w:p>
+      <w:pPr>
+        <w:pStyle w:val="TextBody"/>
+        <w:bidi w:val="0"/>
+        <w:jc w:val="left"/>
+        <w:rPr/>
+      </w:pPr>
+      <w:r>
+        <w:rPr/>
+      </w:r>
+    </w:p>
+    <w:p>
+      <w:pPr>
+        <w:pStyle w:val="TextBody"/>
+        <w:bidi w:val="0"/>
+        <w:jc w:val="left"/>
+        <w:rPr/>
+      </w:pPr>
+      <w:r>
+        <w:rPr/>
+      </w:r>
+    </w:p>
+    <w:p>
+      <w:pPr>
+        <w:pStyle w:val="TextBody"/>
+        <w:bidi w:val="0"/>
+        <w:jc w:val="left"/>
+        <w:rPr/>
+      </w:pPr>
+      <w:r>
+        <w:rPr/>
+      </w:r>
+    </w:p>
+    <w:p>
+      <w:pPr>
+        <w:pStyle w:val="TextBody"/>
+        <w:bidi w:val="0"/>
+        <w:jc w:val="left"/>
+        <w:rPr/>
+      </w:pPr>
+      <w:r>
+        <w:rPr/>
+      </w:r>
+    </w:p>
+    <w:p>
+      <w:pPr>
+        <w:pStyle w:val="TextBody"/>
+        <w:bidi w:val="0"/>
+        <w:jc w:val="left"/>
+        <w:rPr/>
+      </w:pPr>
+      <w:r>
+        <w:rPr/>
+      </w:r>
+    </w:p>
+    <w:p>
+      <w:pPr>
+        <w:pStyle w:val="TextBody"/>
+        <w:bidi w:val="0"/>
+        <w:jc w:val="left"/>
+        <w:rPr/>
+      </w:pPr>
+      <w:r>
+        <w:rPr/>
+      </w:r>
+    </w:p>
+    <w:p>
+      <w:pPr>
+        <w:pStyle w:val="TextBody"/>
+        <w:bidi w:val="0"/>
+        <w:jc w:val="left"/>
+        <w:rPr/>
+      </w:pPr>
+      <w:r>
+        <w:rPr/>
+      </w:r>
+    </w:p>
+    <w:p>
+      <w:pPr>
+        <w:pStyle w:val="TextBody"/>
+        <w:bidi w:val="0"/>
+        <w:jc w:val="left"/>
+        <w:rPr/>
+      </w:pPr>
+      <w:r>
+        <w:rPr/>
+      </w:r>
+    </w:p>
+    <w:p>
+      <w:pPr>
+        <w:pStyle w:val="TextBody"/>
+        <w:bidi w:val="0"/>
+        <w:jc w:val="left"/>
+        <w:rPr/>
+      </w:pPr>
+      <w:r>
+        <w:rPr/>
+      </w:r>
+    </w:p>
+    <w:p>
+      <w:pPr>
+        <w:pStyle w:val="TextBody"/>
+        <w:bidi w:val="0"/>
+        <w:jc w:val="left"/>
+        <w:rPr/>
+      </w:pPr>
+      <w:r>
+        <w:rPr/>
+      </w:r>
+    </w:p>
+    <w:p>
+      <w:pPr>
+        <w:pStyle w:val="TextBody"/>
+        <w:bidi w:val="0"/>
+        <w:jc w:val="left"/>
+        <w:rPr/>
+      </w:pPr>
+      <w:r>
+        <w:rPr/>
+      </w:r>
+    </w:p>
+    <w:p>
+      <w:pPr>
+        <w:pStyle w:val="TextBody"/>
+        <w:bidi w:val="0"/>
+        <w:jc w:val="left"/>
+        <w:rPr/>
+      </w:pPr>
+      <w:r>
+        <w:rPr/>
+      </w:r>
+    </w:p>
+    <w:p>
+      <w:pPr>
+        <w:pStyle w:val="TextBody"/>
+        <w:bidi w:val="0"/>
+        <w:jc w:val="left"/>
+        <w:rPr/>
+      </w:pPr>
+      <w:r>
+        <w:rPr/>
+      </w:r>
+    </w:p>
+    <w:p>
+      <w:pPr>
+        <w:pStyle w:val="TextBody"/>
+        <w:bidi w:val="0"/>
+        <w:jc w:val="left"/>
+        <w:rPr/>
+      </w:pPr>
+      <w:r>
+        <w:rPr/>
+      </w:r>
+    </w:p>
+    <w:p>
+      <w:pPr>
+        <w:pStyle w:val="TextBody"/>
+        <w:bidi w:val="0"/>
+        <w:jc w:val="left"/>
+        <w:rPr/>
+      </w:pPr>
+      <w:r>
+        <w:rPr/>
+      </w:r>
+    </w:p>
+    <w:p>
+      <w:pPr>
+        <w:pStyle w:val="TextBody"/>
+        <w:bidi w:val="0"/>
+        <w:jc w:val="left"/>
+        <w:rPr/>
+      </w:pPr>
+      <w:r>
+        <w:rPr/>
+      </w:r>
+    </w:p>
+    <w:p>
+      <w:pPr>
+        <w:pStyle w:val="TextBody"/>
+        <w:bidi w:val="0"/>
+        <w:jc w:val="left"/>
+        <w:rPr/>
+      </w:pPr>
+      <w:r>
+        <w:rPr/>
+      </w:r>
+    </w:p>
+    <w:p>
+      <w:pPr>
+        <w:pStyle w:val="TextBody"/>
+        <w:bidi w:val="0"/>
+        <w:jc w:val="left"/>
+        <w:rPr/>
+      </w:pPr>
+      <w:r>
+        <w:rPr/>
+      </w:r>
+    </w:p>
+    <w:p>
+      <w:pPr>
+        <w:pStyle w:val="TextBody"/>
+        <w:bidi w:val="0"/>
+        <w:jc w:val="left"/>
+        <w:rPr/>
+      </w:pPr>
+      <w:r>
+        <w:rPr/>
+      </w:r>
+    </w:p>
+    <w:p>
+      <w:pPr>
+        <w:pStyle w:val="TextBody"/>
+        <w:bidi w:val="0"/>
+        <w:jc w:val="left"/>
+        <w:rPr/>
+      </w:pPr>
+      <w:r>
+        <w:rPr/>
+      </w:r>
+    </w:p>
+    <w:p>
+      <w:pPr>
+        <w:pStyle w:val="TextBody"/>
+        <w:bidi w:val="0"/>
+        <w:jc w:val="left"/>
+        <w:rPr/>
+      </w:pPr>
+      <w:r>
+        <w:rPr/>
+      </w:r>
+    </w:p>
+    <w:p>
+      <w:pPr>
+        <w:pStyle w:val="TextBody"/>
+        <w:bidi w:val="0"/>
+        <w:jc w:val="left"/>
+        <w:rPr/>
+      </w:pPr>
+      <w:r>
+        <w:rPr/>
+      </w:r>
+    </w:p>
+    <w:p>
+      <w:pPr>
+        <w:pStyle w:val="TextBody"/>
+        <w:bidi w:val="0"/>
+        <w:jc w:val="left"/>
+        <w:rPr/>
+      </w:pPr>
+      <w:r>
+        <w:rPr/>
+      </w:r>
+    </w:p>
+    <w:p>
+      <w:pPr>
+        <w:pStyle w:val="TextBody"/>
+        <w:bidi w:val="0"/>
+        <w:jc w:val="left"/>
+        <w:rPr/>
+      </w:pPr>
+      <w:r>
+        <w:rPr/>
+      </w:r>
+    </w:p>
+    <w:p>
+      <w:pPr>
+        <w:pStyle w:val="TextBody"/>
+        <w:bidi w:val="0"/>
+        <w:jc w:val="left"/>
+        <w:rPr/>
+      </w:pPr>
+      <w:r>
+        <w:rPr/>
+      </w:r>
+    </w:p>
+    <w:p>
+      <w:pPr>
+        <w:pStyle w:val="TextBody"/>
+        <w:bidi w:val="0"/>
+        <w:jc w:val="left"/>
+        <w:rPr/>
+      </w:pPr>
+      <w:r>
+        <w:rPr/>
+        <w:drawing>
+          <wp:anchor behindDoc="0" distT="0" distB="0" distL="0" distR="0" simplePos="0" locked="0" layoutInCell="0" allowOverlap="1" relativeHeight="10">
+            <wp:simplePos x="0" y="0"/>
+            <wp:positionH relativeFrom="column">
+              <wp:posOffset>28575</wp:posOffset>
+            </wp:positionH>
+            <wp:positionV relativeFrom="paragraph">
+              <wp:posOffset>228600</wp:posOffset>
+            </wp:positionV>
+            <wp:extent cx="6332220" cy="3080385"/>
+            <wp:effectExtent l="0" t="0" r="0" b="0"/>
+            <wp:wrapSquare wrapText="largest"/>
+            <wp:docPr id="7" name="Image9" descr=""/>
+            <wp:cNvGraphicFramePr>
+              <a:graphicFrameLocks xmlns:a="http://schemas.openxmlformats.org/drawingml/2006/main" noChangeAspect="1"/>
+            </wp:cNvGraphicFramePr>
+            <a:graphic xmlns:a="http://schemas.openxmlformats.org/drawingml/2006/main">
+              <a:graphicData uri="http://schemas.openxmlformats.org/drawingml/2006/picture">
+                <pic:pic xmlns:pic="http://schemas.openxmlformats.org/drawingml/2006/picture">
+                  <pic:nvPicPr>
+                    <pic:cNvPr id="7" name="Image9" descr=""/>
+                    <pic:cNvPicPr>
+                      <a:picLocks noChangeAspect="1" noChangeArrowheads="1"/>
+                    </pic:cNvPicPr>
+                  </pic:nvPicPr>
+                  <pic:blipFill>
+                    <a:blip r:embed="rId9"/>
+                    <a:stretch>
+                      <a:fillRect/>
+                    </a:stretch>
+                  </pic:blipFill>
+                  <pic:spPr bwMode="auto">
+                    <a:xfrm>
+                      <a:off x="0" y="0"/>
+                      <a:ext cx="6332220" cy="3080385"/>
+                    </a:xfrm>
+                    <a:prstGeom prst="rect">
+                      <a:avLst/>
+                    </a:prstGeom>
+                  </pic:spPr>
+                </pic:pic>
+              </a:graphicData>
+            </a:graphic>
+          </wp:anchor>
+        </w:drawing>
+      </w:r>
+      <w:r>
+        <w:br w:type="page"/>
+      </w:r>
+    </w:p>
+    <w:p>
+      <w:pPr>
+        <w:pStyle w:val="TextBody"/>
+        <w:bidi w:val="0"/>
+        <w:jc w:val="left"/>
+        <w:rPr/>
+      </w:pPr>
+      <w:r>
+        <w:rPr/>
+        <w:drawing>
+          <wp:anchor behindDoc="0" distT="0" distB="0" distL="0" distR="0" simplePos="0" locked="0" layoutInCell="0" allowOverlap="1" relativeHeight="8">
+            <wp:simplePos x="0" y="0"/>
+            <wp:positionH relativeFrom="column">
+              <wp:posOffset>1332865</wp:posOffset>
+            </wp:positionH>
+            <wp:positionV relativeFrom="paragraph">
+              <wp:posOffset>153670</wp:posOffset>
+            </wp:positionV>
+            <wp:extent cx="3647440" cy="7498715"/>
+            <wp:effectExtent l="0" t="0" r="0" b="0"/>
+            <wp:wrapSquare wrapText="largest"/>
+            <wp:docPr id="8" name="Image7" descr=""/>
+            <wp:cNvGraphicFramePr>
+              <a:graphicFrameLocks xmlns:a="http://schemas.openxmlformats.org/drawingml/2006/main" noChangeAspect="1"/>
+            </wp:cNvGraphicFramePr>
+            <a:graphic xmlns:a="http://schemas.openxmlformats.org/drawingml/2006/main">
+              <a:graphicData uri="http://schemas.openxmlformats.org/drawingml/2006/picture">
+                <pic:pic xmlns:pic="http://schemas.openxmlformats.org/drawingml/2006/picture">
+                  <pic:nvPicPr>
+                    <pic:cNvPr id="8" name="Image7" descr=""/>
+                    <pic:cNvPicPr>
+                      <a:picLocks noChangeAspect="1" noChangeArrowheads="1"/>
+                    </pic:cNvPicPr>
+                  </pic:nvPicPr>
+                  <pic:blipFill>
+                    <a:blip r:embed="rId10"/>
+                    <a:stretch>
+                      <a:fillRect/>
+                    </a:stretch>
+                  </pic:blipFill>
+                  <pic:spPr bwMode="auto">
+                    <a:xfrm>
+                      <a:off x="0" y="0"/>
+                      <a:ext cx="3647440" cy="7498715"/>
+                    </a:xfrm>
+                    <a:prstGeom prst="rect">
+                      <a:avLst/>
+                    </a:prstGeom>
+                  </pic:spPr>
+                </pic:pic>
+              </a:graphicData>
+            </a:graphic>
+          </wp:anchor>
+        </w:drawing>
+      </w:r>
+    </w:p>
+    <w:p>
+      <w:pPr>
+        <w:pStyle w:val="TextBody"/>
+        <w:bidi w:val="0"/>
+        <w:jc w:val="left"/>
+        <w:rPr/>
+      </w:pPr>
+      <w:r>
+        <w:rPr/>
+      </w:r>
+    </w:p>
+    <w:p>
+      <w:pPr>
+        <w:pStyle w:val="TextBody"/>
+        <w:bidi w:val="0"/>
+        <w:jc w:val="left"/>
+        <w:rPr/>
+      </w:pPr>
+      <w:r>
+        <w:rPr/>
+      </w:r>
+      <w:r>
+        <w:br w:type="page"/>
+      </w:r>
+    </w:p>
+    <w:p>
+      <w:pPr>
+        <w:pStyle w:val="TextBody"/>
+        <w:bidi w:val="0"/>
+        <w:jc w:val="left"/>
+        <w:rPr/>
+      </w:pPr>
+      <w:r>
+        <w:rPr/>
+      </w:r>
+    </w:p>
+    <w:p>
+      <w:pPr>
+        <w:pStyle w:val="TextBody"/>
+        <w:bidi w:val="0"/>
+        <w:jc w:val="left"/>
+        <w:rPr/>
+      </w:pPr>
+      <w:r>
+        <w:rPr/>
+        <w:drawing>
+          <wp:anchor behindDoc="0" distT="0" distB="0" distL="0" distR="0" simplePos="0" locked="0" layoutInCell="0" allowOverlap="1" relativeHeight="9">
+            <wp:simplePos x="0" y="0"/>
+            <wp:positionH relativeFrom="column">
+              <wp:posOffset>19050</wp:posOffset>
+            </wp:positionH>
+            <wp:positionV relativeFrom="paragraph">
+              <wp:posOffset>105410</wp:posOffset>
+            </wp:positionV>
+            <wp:extent cx="6332220" cy="3080385"/>
+            <wp:effectExtent l="0" t="0" r="0" b="0"/>
+            <wp:wrapSquare wrapText="largest"/>
+            <wp:docPr id="9" name="Image8" descr=""/>
+            <wp:cNvGraphicFramePr>
+              <a:graphicFrameLocks xmlns:a="http://schemas.openxmlformats.org/drawingml/2006/main" noChangeAspect="1"/>
+            </wp:cNvGraphicFramePr>
+            <a:graphic xmlns:a="http://schemas.openxmlformats.org/drawingml/2006/main">
+              <a:graphicData uri="http://schemas.openxmlformats.org/drawingml/2006/picture">
+                <pic:pic xmlns:pic="http://schemas.openxmlformats.org/drawingml/2006/picture">
+                  <pic:nvPicPr>
+                    <pic:cNvPr id="9" name="Image8" descr=""/>
+                    <pic:cNvPicPr>
+                      <a:picLocks noChangeAspect="1" noChangeArrowheads="1"/>
+                    </pic:cNvPicPr>
+                  </pic:nvPicPr>
+                  <pic:blipFill>
+                    <a:blip r:embed="rId11"/>
+                    <a:stretch>
+                      <a:fillRect/>
+                    </a:stretch>
+                  </pic:blipFill>
+                  <pic:spPr bwMode="auto">
+                    <a:xfrm>
+                      <a:off x="0" y="0"/>
+                      <a:ext cx="6332220" cy="3080385"/>
+                    </a:xfrm>
+                    <a:prstGeom prst="rect">
+                      <a:avLst/>
+                    </a:prstGeom>
+                  </pic:spPr>
+                </pic:pic>
+              </a:graphicData>
+            </a:graphic>
+          </wp:anchor>
+        </w:drawing>
+      </w:r>
+    </w:p>
+    <w:p>
+      <w:pPr>
+        <w:pStyle w:val="TextBody"/>
+        <w:bidi w:val="0"/>
+        <w:jc w:val="left"/>
+        <w:rPr/>
+      </w:pPr>
+      <w:r>
+        <w:rPr/>
+      </w:r>
+    </w:p>
+    <w:p>
+      <w:pPr>
+        <w:pStyle w:val="TextBody"/>
+        <w:bidi w:val="0"/>
+        <w:jc w:val="left"/>
+        <w:rPr/>
+      </w:pPr>
+      <w:r>
+        <w:rPr/>
+      </w:r>
+    </w:p>
+    <w:p>
+      <w:pPr>
+        <w:pStyle w:val="TextBody"/>
+        <w:bidi w:val="0"/>
+        <w:jc w:val="left"/>
+        <w:rPr/>
+      </w:pPr>
+      <w:r>
+        <w:rPr/>
+      </w:r>
+    </w:p>
+    <w:p>
+      <w:pPr>
+        <w:pStyle w:val="TextBody"/>
+        <w:bidi w:val="0"/>
+        <w:jc w:val="left"/>
+        <w:rPr/>
+      </w:pPr>
+      <w:r>
+        <w:rPr/>
+      </w:r>
+    </w:p>
+    <w:p>
+      <w:pPr>
+        <w:pStyle w:val="TextBody"/>
+        <w:bidi w:val="0"/>
+        <w:jc w:val="left"/>
+        <w:rPr/>
+      </w:pPr>
+      <w:r>
+        <w:rPr/>
+      </w:r>
+    </w:p>
+    <w:p>
+      <w:pPr>
+        <w:pStyle w:val="TextBody"/>
+        <w:bidi w:val="0"/>
+        <w:jc w:val="left"/>
+        <w:rPr/>
+      </w:pPr>
+      <w:r>
+        <w:rPr/>
+      </w:r>
+    </w:p>
+    <w:p>
+      <w:pPr>
+        <w:pStyle w:val="TextBody"/>
+        <w:bidi w:val="0"/>
+        <w:jc w:val="left"/>
+        <w:rPr/>
+      </w:pPr>
+      <w:r>
+        <w:rPr/>
+      </w:r>
+    </w:p>
+    <w:p>
+      <w:pPr>
+        <w:pStyle w:val="TextBody"/>
+        <w:bidi w:val="0"/>
+        <w:jc w:val="left"/>
+        <w:rPr/>
+      </w:pPr>
+      <w:r>
+        <w:rPr/>
+      </w:r>
+    </w:p>
+    <w:p>
+      <w:pPr>
+        <w:pStyle w:val="TextBody"/>
+        <w:bidi w:val="0"/>
+        <w:spacing w:before="0" w:after="140"/>
+        <w:jc w:val="left"/>
+        <w:rPr/>
+      </w:pPr>
+      <w:r>
+        <w:rPr/>
+      </w:r>
+    </w:p>
     <w:sectPr>
-      <w:footerReference w:type="default" r:id="rId6"/>
+      <w:footerReference w:type="default" r:id="rId12"/>
       <w:type w:val="nextPage"/>
       <w:pgSz w:w="12240" w:h="15840"/>
       <w:pgMar w:left="1134" w:right="1134" w:header="0" w:top="1134" w:footer="1134" w:bottom="1693" w:gutter="0"/>
@@ -2211,7 +3264,6 @@
         </w:tabs>
         <w:ind w:left="720" w:hanging="360"/>
       </w:pPr>
-      <w:rPr/>
     </w:lvl>
     <w:lvl w:ilvl="1">
       <w:start w:val="1"/>
@@ -2224,7 +3276,6 @@
         </w:tabs>
         <w:ind w:left="1080" w:hanging="360"/>
       </w:pPr>
-      <w:rPr/>
     </w:lvl>
     <w:lvl w:ilvl="2">
       <w:start w:val="1"/>
@@ -2237,7 +3288,6 @@
         </w:tabs>
         <w:ind w:left="1440" w:hanging="360"/>
       </w:pPr>
-      <w:rPr/>
     </w:lvl>
     <w:lvl w:ilvl="3">
       <w:start w:val="1"/>
@@ -2250,7 +3300,6 @@
         </w:tabs>
         <w:ind w:left="1800" w:hanging="360"/>
       </w:pPr>
-      <w:rPr/>
     </w:lvl>
     <w:lvl w:ilvl="4">
       <w:start w:val="1"/>
@@ -2263,7 +3312,6 @@
         </w:tabs>
         <w:ind w:left="2160" w:hanging="360"/>
       </w:pPr>
-      <w:rPr/>
     </w:lvl>
     <w:lvl w:ilvl="5">
       <w:start w:val="1"/>
@@ -2276,7 +3324,6 @@
         </w:tabs>
         <w:ind w:left="2520" w:hanging="360"/>
       </w:pPr>
-      <w:rPr/>
     </w:lvl>
     <w:lvl w:ilvl="6">
       <w:start w:val="1"/>
@@ -2289,7 +3336,6 @@
         </w:tabs>
         <w:ind w:left="2880" w:hanging="360"/>
       </w:pPr>
-      <w:rPr/>
     </w:lvl>
     <w:lvl w:ilvl="7">
       <w:start w:val="1"/>
@@ -2302,7 +3348,6 @@
         </w:tabs>
         <w:ind w:left="3240" w:hanging="360"/>
       </w:pPr>
-      <w:rPr/>
     </w:lvl>
     <w:lvl w:ilvl="8">
       <w:start w:val="1"/>
@@ -2315,7 +3360,6 @@
         </w:tabs>
         <w:ind w:left="3600" w:hanging="360"/>
       </w:pPr>
-      <w:rPr/>
     </w:lvl>
   </w:abstractNum>
   <w:abstractNum w:abstractNumId="5">
@@ -2467,7 +3511,6 @@
         </w:tabs>
         <w:ind w:left="720" w:hanging="360"/>
       </w:pPr>
-      <w:rPr/>
     </w:lvl>
     <w:lvl w:ilvl="1">
       <w:start w:val="1"/>
@@ -2480,7 +3523,6 @@
         </w:tabs>
         <w:ind w:left="1080" w:hanging="360"/>
       </w:pPr>
-      <w:rPr/>
     </w:lvl>
     <w:lvl w:ilvl="2">
       <w:start w:val="1"/>
@@ -2493,7 +3535,6 @@
         </w:tabs>
         <w:ind w:left="1440" w:hanging="360"/>
       </w:pPr>
-      <w:rPr/>
     </w:lvl>
     <w:lvl w:ilvl="3">
       <w:start w:val="1"/>
@@ -2506,7 +3547,6 @@
         </w:tabs>
         <w:ind w:left="1800" w:hanging="360"/>
       </w:pPr>
-      <w:rPr/>
     </w:lvl>
     <w:lvl w:ilvl="4">
       <w:start w:val="1"/>
@@ -2519,7 +3559,6 @@
         </w:tabs>
         <w:ind w:left="2160" w:hanging="360"/>
       </w:pPr>
-      <w:rPr/>
     </w:lvl>
     <w:lvl w:ilvl="5">
       <w:start w:val="1"/>
@@ -2532,7 +3571,6 @@
         </w:tabs>
         <w:ind w:left="2520" w:hanging="360"/>
       </w:pPr>
-      <w:rPr/>
     </w:lvl>
     <w:lvl w:ilvl="6">
       <w:start w:val="1"/>
@@ -2545,7 +3583,6 @@
         </w:tabs>
         <w:ind w:left="2880" w:hanging="360"/>
       </w:pPr>
-      <w:rPr/>
     </w:lvl>
     <w:lvl w:ilvl="7">
       <w:start w:val="1"/>
@@ -2558,7 +3595,6 @@
         </w:tabs>
         <w:ind w:left="3240" w:hanging="360"/>
       </w:pPr>
-      <w:rPr/>
     </w:lvl>
     <w:lvl w:ilvl="8">
       <w:start w:val="1"/>
@@ -2571,7 +3607,6 @@
         </w:tabs>
         <w:ind w:left="3600" w:hanging="360"/>
       </w:pPr>
-      <w:rPr/>
     </w:lvl>
   </w:abstractNum>
   <w:num w:numId="1">
@@ -2609,7 +3644,6 @@
     </w:rPrDefault>
     <w:pPrDefault>
       <w:pPr>
-        <w:widowControl/>
         <w:suppressAutoHyphens w:val="true"/>
       </w:pPr>
     </w:pPrDefault>
@@ -2619,10 +3653,11 @@
     <w:qFormat/>
     <w:pPr>
       <w:widowControl/>
-      <w:kinsoku w:val="true"/>
-      <w:overflowPunct w:val="true"/>
-      <w:autoSpaceDE w:val="true"/>
+      <w:suppressAutoHyphens w:val="true"/>
+      <w:overflowPunct w:val="false"/>
       <w:bidi w:val="0"/>
+      <w:spacing w:before="0" w:after="0"/>
+      <w:jc w:val="left"/>
     </w:pPr>
     <w:rPr>
       <w:rFonts w:ascii="Liberation Serif" w:hAnsi="Liberation Serif" w:eastAsia="NSimSun" w:cs="Lucida Sans"/>

</xml_diff>